<commit_message>
Updated data on spline models
</commit_message>
<xml_diff>
--- a/data/Advice converting NJR to model format.docx
+++ b/data/Advice converting NJR to model format.docx
@@ -28,18 +28,10 @@
         <w:t>“</w:t>
       </w:r>
       <w:r>
-        <w:t xml:space="preserve">Female &lt;55 </w:t>
-      </w:r>
-      <w:proofErr w:type="gramStart"/>
-      <w:r>
-        <w:t xml:space="preserve">  </w:t>
-      </w:r>
-      <w:r>
-        <w:t>”</w:t>
-      </w:r>
-      <w:proofErr w:type="gramEnd"/>
-      <w:r>
-        <w:t xml:space="preserve"> on implant “</w:t>
+        <w:t xml:space="preserve">Female &lt;55   </w:t>
+      </w:r>
+      <w:r>
+        <w:t>” on implant “</w:t>
       </w:r>
       <w:r>
         <w:t>Cem CR_Fix Mono</w:t>
@@ -216,313 +208,151 @@
           <w:sz w:val="18"/>
           <w:szCs w:val="18"/>
         </w:rPr>
-        <w:t xml:space="preserve">Valid   </w:t>
-      </w:r>
-      <w:proofErr w:type="gramStart"/>
-      <w:r>
-        <w:rPr>
-          <w:rFonts w:ascii="Courier New" w:hAnsi="Courier New" w:cs="Courier New"/>
-          <w:sz w:val="18"/>
-          <w:szCs w:val="18"/>
-        </w:rPr>
-        <w:t>1  Female</w:t>
-      </w:r>
-      <w:proofErr w:type="gramEnd"/>
-      <w:r>
-        <w:rPr>
-          <w:rFonts w:ascii="Courier New" w:hAnsi="Courier New" w:cs="Courier New"/>
-          <w:sz w:val="18"/>
-          <w:szCs w:val="18"/>
-        </w:rPr>
-        <w:t xml:space="preserve"> &lt;55   |      35452       3.25       3.25       3.25</w:t>
-      </w:r>
-    </w:p>
-    <w:p>
-      <w:pPr>
-        <w:spacing w:after="0"/>
-        <w:rPr>
-          <w:rFonts w:ascii="Courier New" w:hAnsi="Courier New" w:cs="Courier New"/>
-          <w:sz w:val="18"/>
-          <w:szCs w:val="18"/>
-        </w:rPr>
-      </w:pPr>
-      <w:r>
-        <w:rPr>
-          <w:rFonts w:ascii="Courier New" w:hAnsi="Courier New" w:cs="Courier New"/>
-          <w:sz w:val="18"/>
-          <w:szCs w:val="18"/>
-        </w:rPr>
-        <w:t xml:space="preserve">        </w:t>
-      </w:r>
-      <w:proofErr w:type="gramStart"/>
-      <w:r>
-        <w:rPr>
-          <w:rFonts w:ascii="Courier New" w:hAnsi="Courier New" w:cs="Courier New"/>
-          <w:sz w:val="18"/>
-          <w:szCs w:val="18"/>
-        </w:rPr>
-        <w:t>2  Female</w:t>
-      </w:r>
-      <w:proofErr w:type="gramEnd"/>
-      <w:r>
-        <w:rPr>
-          <w:rFonts w:ascii="Courier New" w:hAnsi="Courier New" w:cs="Courier New"/>
-          <w:sz w:val="18"/>
-          <w:szCs w:val="18"/>
-        </w:rPr>
-        <w:t xml:space="preserve"> 55-64 |     134254      12.31      12.31      15.56</w:t>
-      </w:r>
-    </w:p>
-    <w:p>
-      <w:pPr>
-        <w:spacing w:after="0"/>
-        <w:rPr>
-          <w:rFonts w:ascii="Courier New" w:hAnsi="Courier New" w:cs="Courier New"/>
-          <w:sz w:val="18"/>
-          <w:szCs w:val="18"/>
-        </w:rPr>
-      </w:pPr>
-      <w:r>
-        <w:rPr>
-          <w:rFonts w:ascii="Courier New" w:hAnsi="Courier New" w:cs="Courier New"/>
-          <w:sz w:val="18"/>
-          <w:szCs w:val="18"/>
-        </w:rPr>
-        <w:t xml:space="preserve">        </w:t>
-      </w:r>
-      <w:proofErr w:type="gramStart"/>
-      <w:r>
-        <w:rPr>
-          <w:rFonts w:ascii="Courier New" w:hAnsi="Courier New" w:cs="Courier New"/>
-          <w:sz w:val="18"/>
-          <w:szCs w:val="18"/>
-        </w:rPr>
-        <w:t>3  Female</w:t>
-      </w:r>
-      <w:proofErr w:type="gramEnd"/>
-      <w:r>
-        <w:rPr>
-          <w:rFonts w:ascii="Courier New" w:hAnsi="Courier New" w:cs="Courier New"/>
-          <w:sz w:val="18"/>
-          <w:szCs w:val="18"/>
-        </w:rPr>
-        <w:t xml:space="preserve"> 65-74 |     242190      22.20      22.20      37.76</w:t>
-      </w:r>
-    </w:p>
-    <w:p>
-      <w:pPr>
-        <w:spacing w:after="0"/>
-        <w:rPr>
-          <w:rFonts w:ascii="Courier New" w:hAnsi="Courier New" w:cs="Courier New"/>
-          <w:sz w:val="18"/>
-          <w:szCs w:val="18"/>
-        </w:rPr>
-      </w:pPr>
-      <w:r>
-        <w:rPr>
-          <w:rFonts w:ascii="Courier New" w:hAnsi="Courier New" w:cs="Courier New"/>
-          <w:sz w:val="18"/>
-          <w:szCs w:val="18"/>
-        </w:rPr>
-        <w:t xml:space="preserve">        </w:t>
-      </w:r>
-      <w:proofErr w:type="gramStart"/>
-      <w:r>
-        <w:rPr>
-          <w:rFonts w:ascii="Courier New" w:hAnsi="Courier New" w:cs="Courier New"/>
-          <w:sz w:val="18"/>
-          <w:szCs w:val="18"/>
-        </w:rPr>
-        <w:t>4  Female</w:t>
-      </w:r>
-      <w:proofErr w:type="gramEnd"/>
-      <w:r>
-        <w:rPr>
-          <w:rFonts w:ascii="Courier New" w:hAnsi="Courier New" w:cs="Courier New"/>
-          <w:sz w:val="18"/>
-          <w:szCs w:val="18"/>
-        </w:rPr>
-        <w:t xml:space="preserve"> 75-84 |     183544      16.82      16.82      54.58</w:t>
-      </w:r>
-    </w:p>
-    <w:p>
-      <w:pPr>
-        <w:spacing w:after="0"/>
-        <w:rPr>
-          <w:rFonts w:ascii="Courier New" w:hAnsi="Courier New" w:cs="Courier New"/>
-          <w:sz w:val="18"/>
-          <w:szCs w:val="18"/>
-        </w:rPr>
-      </w:pPr>
-      <w:r>
-        <w:rPr>
-          <w:rFonts w:ascii="Courier New" w:hAnsi="Courier New" w:cs="Courier New"/>
-          <w:sz w:val="18"/>
-          <w:szCs w:val="18"/>
-        </w:rPr>
-        <w:t xml:space="preserve">        </w:t>
-      </w:r>
-      <w:proofErr w:type="gramStart"/>
-      <w:r>
-        <w:rPr>
-          <w:rFonts w:ascii="Courier New" w:hAnsi="Courier New" w:cs="Courier New"/>
-          <w:sz w:val="18"/>
-          <w:szCs w:val="18"/>
-        </w:rPr>
-        <w:t>5  Female</w:t>
-      </w:r>
-      <w:proofErr w:type="gramEnd"/>
-      <w:r>
-        <w:rPr>
-          <w:rFonts w:ascii="Courier New" w:hAnsi="Courier New" w:cs="Courier New"/>
-          <w:sz w:val="18"/>
-          <w:szCs w:val="18"/>
-        </w:rPr>
-        <w:t xml:space="preserve"> 85+   |      28499       2.61       2.61      57.19</w:t>
-      </w:r>
-    </w:p>
-    <w:p>
-      <w:pPr>
-        <w:spacing w:after="0"/>
-        <w:rPr>
-          <w:rFonts w:ascii="Courier New" w:hAnsi="Courier New" w:cs="Courier New"/>
-          <w:sz w:val="18"/>
-          <w:szCs w:val="18"/>
-        </w:rPr>
-      </w:pPr>
-      <w:r>
-        <w:rPr>
-          <w:rFonts w:ascii="Courier New" w:hAnsi="Courier New" w:cs="Courier New"/>
-          <w:sz w:val="18"/>
-          <w:szCs w:val="18"/>
-        </w:rPr>
-        <w:t xml:space="preserve">        </w:t>
-      </w:r>
-      <w:proofErr w:type="gramStart"/>
-      <w:r>
-        <w:rPr>
-          <w:rFonts w:ascii="Courier New" w:hAnsi="Courier New" w:cs="Courier New"/>
-          <w:sz w:val="18"/>
-          <w:szCs w:val="18"/>
-        </w:rPr>
-        <w:t>6  Male</w:t>
-      </w:r>
-      <w:proofErr w:type="gramEnd"/>
-      <w:r>
-        <w:rPr>
-          <w:rFonts w:ascii="Courier New" w:hAnsi="Courier New" w:cs="Courier New"/>
-          <w:sz w:val="18"/>
-          <w:szCs w:val="18"/>
-        </w:rPr>
-        <w:t xml:space="preserve"> &lt;55     |      25244       2.31       2.31      59.51</w:t>
-      </w:r>
-    </w:p>
-    <w:p>
-      <w:pPr>
-        <w:spacing w:after="0"/>
-        <w:rPr>
-          <w:rFonts w:ascii="Courier New" w:hAnsi="Courier New" w:cs="Courier New"/>
-          <w:sz w:val="18"/>
-          <w:szCs w:val="18"/>
-        </w:rPr>
-      </w:pPr>
-      <w:r>
-        <w:rPr>
-          <w:rFonts w:ascii="Courier New" w:hAnsi="Courier New" w:cs="Courier New"/>
-          <w:sz w:val="18"/>
-          <w:szCs w:val="18"/>
-        </w:rPr>
-        <w:t xml:space="preserve">        </w:t>
-      </w:r>
-      <w:proofErr w:type="gramStart"/>
-      <w:r>
-        <w:rPr>
-          <w:rFonts w:ascii="Courier New" w:hAnsi="Courier New" w:cs="Courier New"/>
-          <w:sz w:val="18"/>
-          <w:szCs w:val="18"/>
-        </w:rPr>
-        <w:t>7  Male</w:t>
-      </w:r>
-      <w:proofErr w:type="gramEnd"/>
-      <w:r>
-        <w:rPr>
-          <w:rFonts w:ascii="Courier New" w:hAnsi="Courier New" w:cs="Courier New"/>
-          <w:sz w:val="18"/>
-          <w:szCs w:val="18"/>
-        </w:rPr>
-        <w:t xml:space="preserve"> 55-64   |     108547       9.95       9.95      69.46</w:t>
-      </w:r>
-    </w:p>
-    <w:p>
-      <w:pPr>
-        <w:spacing w:after="0"/>
-        <w:rPr>
-          <w:rFonts w:ascii="Courier New" w:hAnsi="Courier New" w:cs="Courier New"/>
-          <w:sz w:val="18"/>
-          <w:szCs w:val="18"/>
-        </w:rPr>
-      </w:pPr>
-      <w:r>
-        <w:rPr>
-          <w:rFonts w:ascii="Courier New" w:hAnsi="Courier New" w:cs="Courier New"/>
-          <w:sz w:val="18"/>
-          <w:szCs w:val="18"/>
-        </w:rPr>
-        <w:t xml:space="preserve">        </w:t>
-      </w:r>
-      <w:proofErr w:type="gramStart"/>
-      <w:r>
-        <w:rPr>
-          <w:rFonts w:ascii="Courier New" w:hAnsi="Courier New" w:cs="Courier New"/>
-          <w:sz w:val="18"/>
-          <w:szCs w:val="18"/>
-        </w:rPr>
-        <w:t>8  Male</w:t>
-      </w:r>
-      <w:proofErr w:type="gramEnd"/>
-      <w:r>
-        <w:rPr>
-          <w:rFonts w:ascii="Courier New" w:hAnsi="Courier New" w:cs="Courier New"/>
-          <w:sz w:val="18"/>
-          <w:szCs w:val="18"/>
-        </w:rPr>
-        <w:t xml:space="preserve"> 65-74   |     190862      17.50      17.50      86.95</w:t>
-      </w:r>
-    </w:p>
-    <w:p>
-      <w:pPr>
-        <w:spacing w:after="0"/>
-        <w:rPr>
-          <w:rFonts w:ascii="Courier New" w:hAnsi="Courier New" w:cs="Courier New"/>
-          <w:sz w:val="18"/>
-          <w:szCs w:val="18"/>
-        </w:rPr>
-      </w:pPr>
-      <w:r>
-        <w:rPr>
-          <w:rFonts w:ascii="Courier New" w:hAnsi="Courier New" w:cs="Courier New"/>
-          <w:sz w:val="18"/>
-          <w:szCs w:val="18"/>
-        </w:rPr>
-        <w:t xml:space="preserve">        </w:t>
-      </w:r>
-      <w:proofErr w:type="gramStart"/>
-      <w:r>
-        <w:rPr>
-          <w:rFonts w:ascii="Courier New" w:hAnsi="Courier New" w:cs="Courier New"/>
-          <w:sz w:val="18"/>
-          <w:szCs w:val="18"/>
-        </w:rPr>
-        <w:t>9  Male</w:t>
-      </w:r>
-      <w:proofErr w:type="gramEnd"/>
-      <w:r>
-        <w:rPr>
-          <w:rFonts w:ascii="Courier New" w:hAnsi="Courier New" w:cs="Courier New"/>
-          <w:sz w:val="18"/>
-          <w:szCs w:val="18"/>
-        </w:rPr>
-        <w:t xml:space="preserve"> 75-84   |     125102      11.47      11.47      98.42</w:t>
+        <w:t>Valid   1  Female &lt;55   |      35452       3.25       3.25       3.25</w:t>
+      </w:r>
+    </w:p>
+    <w:p>
+      <w:pPr>
+        <w:spacing w:after="0"/>
+        <w:rPr>
+          <w:rFonts w:ascii="Courier New" w:hAnsi="Courier New" w:cs="Courier New"/>
+          <w:sz w:val="18"/>
+          <w:szCs w:val="18"/>
+        </w:rPr>
+      </w:pPr>
+      <w:r>
+        <w:rPr>
+          <w:rFonts w:ascii="Courier New" w:hAnsi="Courier New" w:cs="Courier New"/>
+          <w:sz w:val="18"/>
+          <w:szCs w:val="18"/>
+        </w:rPr>
+        <w:t xml:space="preserve">        2  Female 55-64 |     134254      12.31      12.31      15.56</w:t>
+      </w:r>
+    </w:p>
+    <w:p>
+      <w:pPr>
+        <w:spacing w:after="0"/>
+        <w:rPr>
+          <w:rFonts w:ascii="Courier New" w:hAnsi="Courier New" w:cs="Courier New"/>
+          <w:sz w:val="18"/>
+          <w:szCs w:val="18"/>
+        </w:rPr>
+      </w:pPr>
+      <w:r>
+        <w:rPr>
+          <w:rFonts w:ascii="Courier New" w:hAnsi="Courier New" w:cs="Courier New"/>
+          <w:sz w:val="18"/>
+          <w:szCs w:val="18"/>
+        </w:rPr>
+        <w:t xml:space="preserve">        3  Female 65-74 |     242190      22.20      22.20      37.76</w:t>
+      </w:r>
+    </w:p>
+    <w:p>
+      <w:pPr>
+        <w:spacing w:after="0"/>
+        <w:rPr>
+          <w:rFonts w:ascii="Courier New" w:hAnsi="Courier New" w:cs="Courier New"/>
+          <w:sz w:val="18"/>
+          <w:szCs w:val="18"/>
+        </w:rPr>
+      </w:pPr>
+      <w:r>
+        <w:rPr>
+          <w:rFonts w:ascii="Courier New" w:hAnsi="Courier New" w:cs="Courier New"/>
+          <w:sz w:val="18"/>
+          <w:szCs w:val="18"/>
+        </w:rPr>
+        <w:t xml:space="preserve">        4  Female 75-84 |     183544      16.82      16.82      54.58</w:t>
+      </w:r>
+    </w:p>
+    <w:p>
+      <w:pPr>
+        <w:spacing w:after="0"/>
+        <w:rPr>
+          <w:rFonts w:ascii="Courier New" w:hAnsi="Courier New" w:cs="Courier New"/>
+          <w:sz w:val="18"/>
+          <w:szCs w:val="18"/>
+        </w:rPr>
+      </w:pPr>
+      <w:r>
+        <w:rPr>
+          <w:rFonts w:ascii="Courier New" w:hAnsi="Courier New" w:cs="Courier New"/>
+          <w:sz w:val="18"/>
+          <w:szCs w:val="18"/>
+        </w:rPr>
+        <w:t xml:space="preserve">        5  Female 85+   |      28499       2.61       2.61      57.19</w:t>
+      </w:r>
+    </w:p>
+    <w:p>
+      <w:pPr>
+        <w:spacing w:after="0"/>
+        <w:rPr>
+          <w:rFonts w:ascii="Courier New" w:hAnsi="Courier New" w:cs="Courier New"/>
+          <w:sz w:val="18"/>
+          <w:szCs w:val="18"/>
+        </w:rPr>
+      </w:pPr>
+      <w:r>
+        <w:rPr>
+          <w:rFonts w:ascii="Courier New" w:hAnsi="Courier New" w:cs="Courier New"/>
+          <w:sz w:val="18"/>
+          <w:szCs w:val="18"/>
+        </w:rPr>
+        <w:t xml:space="preserve">        6  Male &lt;55     |      25244       2.31       2.31      59.51</w:t>
+      </w:r>
+    </w:p>
+    <w:p>
+      <w:pPr>
+        <w:spacing w:after="0"/>
+        <w:rPr>
+          <w:rFonts w:ascii="Courier New" w:hAnsi="Courier New" w:cs="Courier New"/>
+          <w:sz w:val="18"/>
+          <w:szCs w:val="18"/>
+        </w:rPr>
+      </w:pPr>
+      <w:r>
+        <w:rPr>
+          <w:rFonts w:ascii="Courier New" w:hAnsi="Courier New" w:cs="Courier New"/>
+          <w:sz w:val="18"/>
+          <w:szCs w:val="18"/>
+        </w:rPr>
+        <w:t xml:space="preserve">        7  Male 55-64   |     108547       9.95       9.95      69.46</w:t>
+      </w:r>
+    </w:p>
+    <w:p>
+      <w:pPr>
+        <w:spacing w:after="0"/>
+        <w:rPr>
+          <w:rFonts w:ascii="Courier New" w:hAnsi="Courier New" w:cs="Courier New"/>
+          <w:sz w:val="18"/>
+          <w:szCs w:val="18"/>
+        </w:rPr>
+      </w:pPr>
+      <w:r>
+        <w:rPr>
+          <w:rFonts w:ascii="Courier New" w:hAnsi="Courier New" w:cs="Courier New"/>
+          <w:sz w:val="18"/>
+          <w:szCs w:val="18"/>
+        </w:rPr>
+        <w:t xml:space="preserve">        8  Male 65-74   |     190862      17.50      17.50      86.95</w:t>
+      </w:r>
+    </w:p>
+    <w:p>
+      <w:pPr>
+        <w:spacing w:after="0"/>
+        <w:rPr>
+          <w:rFonts w:ascii="Courier New" w:hAnsi="Courier New" w:cs="Courier New"/>
+          <w:sz w:val="18"/>
+          <w:szCs w:val="18"/>
+        </w:rPr>
+      </w:pPr>
+      <w:r>
+        <w:rPr>
+          <w:rFonts w:ascii="Courier New" w:hAnsi="Courier New" w:cs="Courier New"/>
+          <w:sz w:val="18"/>
+          <w:szCs w:val="18"/>
+        </w:rPr>
+        <w:t xml:space="preserve">        9  Male 75-84   |     125102      11.47      11.47      98.42</w:t>
       </w:r>
     </w:p>
     <w:p>
@@ -692,205 +522,97 @@
           <w:sz w:val="18"/>
           <w:szCs w:val="18"/>
         </w:rPr>
-        <w:t xml:space="preserve">Valid   </w:t>
-      </w:r>
-      <w:proofErr w:type="gramStart"/>
-      <w:r>
-        <w:rPr>
-          <w:rFonts w:ascii="Courier New" w:hAnsi="Courier New" w:cs="Courier New"/>
-          <w:sz w:val="18"/>
-          <w:szCs w:val="18"/>
-        </w:rPr>
-        <w:t>1  Cem</w:t>
-      </w:r>
-      <w:proofErr w:type="gramEnd"/>
-      <w:r>
-        <w:rPr>
-          <w:rFonts w:ascii="Courier New" w:hAnsi="Courier New" w:cs="Courier New"/>
-          <w:sz w:val="18"/>
-          <w:szCs w:val="18"/>
-        </w:rPr>
-        <w:t xml:space="preserve"> CR_Fix Mono   |      15535       1.42       1.42       1.42</w:t>
-      </w:r>
-    </w:p>
-    <w:p>
-      <w:pPr>
-        <w:spacing w:after="0"/>
-        <w:rPr>
-          <w:rFonts w:ascii="Courier New" w:hAnsi="Courier New" w:cs="Courier New"/>
-          <w:sz w:val="18"/>
-          <w:szCs w:val="18"/>
-        </w:rPr>
-      </w:pPr>
-      <w:r>
-        <w:rPr>
-          <w:rFonts w:ascii="Courier New" w:hAnsi="Courier New" w:cs="Courier New"/>
-          <w:sz w:val="18"/>
-          <w:szCs w:val="18"/>
-        </w:rPr>
-        <w:t xml:space="preserve">        </w:t>
-      </w:r>
-      <w:proofErr w:type="gramStart"/>
-      <w:r>
-        <w:rPr>
-          <w:rFonts w:ascii="Courier New" w:hAnsi="Courier New" w:cs="Courier New"/>
-          <w:sz w:val="18"/>
-          <w:szCs w:val="18"/>
-        </w:rPr>
-        <w:t>2  Cem</w:t>
-      </w:r>
-      <w:proofErr w:type="gramEnd"/>
-      <w:r>
-        <w:rPr>
-          <w:rFonts w:ascii="Courier New" w:hAnsi="Courier New" w:cs="Courier New"/>
-          <w:sz w:val="18"/>
-          <w:szCs w:val="18"/>
-        </w:rPr>
-        <w:t xml:space="preserve"> CR_Fix Mod    |     714614      65.51      65.51      66.93</w:t>
-      </w:r>
-    </w:p>
-    <w:p>
-      <w:pPr>
-        <w:spacing w:after="0"/>
-        <w:rPr>
-          <w:rFonts w:ascii="Courier New" w:hAnsi="Courier New" w:cs="Courier New"/>
-          <w:sz w:val="18"/>
-          <w:szCs w:val="18"/>
-        </w:rPr>
-      </w:pPr>
-      <w:r>
-        <w:rPr>
-          <w:rFonts w:ascii="Courier New" w:hAnsi="Courier New" w:cs="Courier New"/>
-          <w:sz w:val="18"/>
-          <w:szCs w:val="18"/>
-        </w:rPr>
-        <w:t xml:space="preserve">        </w:t>
-      </w:r>
-      <w:proofErr w:type="gramStart"/>
-      <w:r>
-        <w:rPr>
-          <w:rFonts w:ascii="Courier New" w:hAnsi="Courier New" w:cs="Courier New"/>
-          <w:sz w:val="18"/>
-          <w:szCs w:val="18"/>
-        </w:rPr>
-        <w:t>3  Cem</w:t>
-      </w:r>
-      <w:proofErr w:type="gramEnd"/>
-      <w:r>
-        <w:rPr>
-          <w:rFonts w:ascii="Courier New" w:hAnsi="Courier New" w:cs="Courier New"/>
-          <w:sz w:val="18"/>
-          <w:szCs w:val="18"/>
-        </w:rPr>
-        <w:t xml:space="preserve"> CR_Mob Mod    |      37327       3.42       3.42      70.35</w:t>
-      </w:r>
-    </w:p>
-    <w:p>
-      <w:pPr>
-        <w:spacing w:after="0"/>
-        <w:rPr>
-          <w:rFonts w:ascii="Courier New" w:hAnsi="Courier New" w:cs="Courier New"/>
-          <w:sz w:val="18"/>
-          <w:szCs w:val="18"/>
-        </w:rPr>
-      </w:pPr>
-      <w:r>
-        <w:rPr>
-          <w:rFonts w:ascii="Courier New" w:hAnsi="Courier New" w:cs="Courier New"/>
-          <w:sz w:val="18"/>
-          <w:szCs w:val="18"/>
-        </w:rPr>
-        <w:t xml:space="preserve">        </w:t>
-      </w:r>
-      <w:proofErr w:type="gramStart"/>
-      <w:r>
-        <w:rPr>
-          <w:rFonts w:ascii="Courier New" w:hAnsi="Courier New" w:cs="Courier New"/>
-          <w:sz w:val="18"/>
-          <w:szCs w:val="18"/>
-        </w:rPr>
-        <w:t>5  Cem</w:t>
-      </w:r>
-      <w:proofErr w:type="gramEnd"/>
-      <w:r>
-        <w:rPr>
-          <w:rFonts w:ascii="Courier New" w:hAnsi="Courier New" w:cs="Courier New"/>
-          <w:sz w:val="18"/>
-          <w:szCs w:val="18"/>
-        </w:rPr>
-        <w:t xml:space="preserve"> PS_Fix Mod    |     239109      21.92      21.92      92.27</w:t>
-      </w:r>
-    </w:p>
-    <w:p>
-      <w:pPr>
-        <w:spacing w:after="0"/>
-        <w:rPr>
-          <w:rFonts w:ascii="Courier New" w:hAnsi="Courier New" w:cs="Courier New"/>
-          <w:sz w:val="18"/>
-          <w:szCs w:val="18"/>
-        </w:rPr>
-      </w:pPr>
-      <w:r>
-        <w:rPr>
-          <w:rFonts w:ascii="Courier New" w:hAnsi="Courier New" w:cs="Courier New"/>
-          <w:sz w:val="18"/>
-          <w:szCs w:val="18"/>
-        </w:rPr>
-        <w:t xml:space="preserve">        </w:t>
-      </w:r>
-      <w:proofErr w:type="gramStart"/>
-      <w:r>
-        <w:rPr>
-          <w:rFonts w:ascii="Courier New" w:hAnsi="Courier New" w:cs="Courier New"/>
-          <w:sz w:val="18"/>
-          <w:szCs w:val="18"/>
-        </w:rPr>
-        <w:t>6  Cem</w:t>
-      </w:r>
-      <w:proofErr w:type="gramEnd"/>
-      <w:r>
-        <w:rPr>
-          <w:rFonts w:ascii="Courier New" w:hAnsi="Courier New" w:cs="Courier New"/>
-          <w:sz w:val="18"/>
-          <w:szCs w:val="18"/>
-        </w:rPr>
-        <w:t xml:space="preserve"> PS_Mob Mod    |      11545       1.06       1.06      93.33</w:t>
-      </w:r>
-    </w:p>
-    <w:p>
-      <w:pPr>
-        <w:spacing w:after="0"/>
-        <w:rPr>
-          <w:rFonts w:ascii="Courier New" w:hAnsi="Courier New" w:cs="Courier New"/>
-          <w:sz w:val="18"/>
-          <w:szCs w:val="18"/>
-        </w:rPr>
-      </w:pPr>
-      <w:r>
-        <w:rPr>
-          <w:rFonts w:ascii="Courier New" w:hAnsi="Courier New" w:cs="Courier New"/>
-          <w:sz w:val="18"/>
-          <w:szCs w:val="18"/>
-        </w:rPr>
-        <w:t xml:space="preserve">        </w:t>
-      </w:r>
-      <w:proofErr w:type="gramStart"/>
-      <w:r>
-        <w:rPr>
-          <w:rFonts w:ascii="Courier New" w:hAnsi="Courier New" w:cs="Courier New"/>
-          <w:sz w:val="18"/>
-          <w:szCs w:val="18"/>
-        </w:rPr>
-        <w:t>8  Cem</w:t>
-      </w:r>
-      <w:proofErr w:type="gramEnd"/>
-      <w:r>
-        <w:rPr>
-          <w:rFonts w:ascii="Courier New" w:hAnsi="Courier New" w:cs="Courier New"/>
-          <w:sz w:val="18"/>
-          <w:szCs w:val="18"/>
-        </w:rPr>
-        <w:t xml:space="preserve"> Con_Con Mod   |       8610       0.79       0.79      94.12</w:t>
+        <w:t>Valid   1  Cem CR_Fix Mono   |      15535       1.42       1.42       1.42</w:t>
+      </w:r>
+    </w:p>
+    <w:p>
+      <w:pPr>
+        <w:spacing w:after="0"/>
+        <w:rPr>
+          <w:rFonts w:ascii="Courier New" w:hAnsi="Courier New" w:cs="Courier New"/>
+          <w:sz w:val="18"/>
+          <w:szCs w:val="18"/>
+        </w:rPr>
+      </w:pPr>
+      <w:r>
+        <w:rPr>
+          <w:rFonts w:ascii="Courier New" w:hAnsi="Courier New" w:cs="Courier New"/>
+          <w:sz w:val="18"/>
+          <w:szCs w:val="18"/>
+        </w:rPr>
+        <w:t xml:space="preserve">        2  Cem CR_Fix Mod    |     714614      65.51      65.51      66.93</w:t>
+      </w:r>
+    </w:p>
+    <w:p>
+      <w:pPr>
+        <w:spacing w:after="0"/>
+        <w:rPr>
+          <w:rFonts w:ascii="Courier New" w:hAnsi="Courier New" w:cs="Courier New"/>
+          <w:sz w:val="18"/>
+          <w:szCs w:val="18"/>
+        </w:rPr>
+      </w:pPr>
+      <w:r>
+        <w:rPr>
+          <w:rFonts w:ascii="Courier New" w:hAnsi="Courier New" w:cs="Courier New"/>
+          <w:sz w:val="18"/>
+          <w:szCs w:val="18"/>
+        </w:rPr>
+        <w:t xml:space="preserve">        3  Cem CR_Mob Mod    |      37327       3.42       3.42      70.35</w:t>
+      </w:r>
+    </w:p>
+    <w:p>
+      <w:pPr>
+        <w:spacing w:after="0"/>
+        <w:rPr>
+          <w:rFonts w:ascii="Courier New" w:hAnsi="Courier New" w:cs="Courier New"/>
+          <w:sz w:val="18"/>
+          <w:szCs w:val="18"/>
+        </w:rPr>
+      </w:pPr>
+      <w:r>
+        <w:rPr>
+          <w:rFonts w:ascii="Courier New" w:hAnsi="Courier New" w:cs="Courier New"/>
+          <w:sz w:val="18"/>
+          <w:szCs w:val="18"/>
+        </w:rPr>
+        <w:t xml:space="preserve">        5  Cem PS_Fix Mod    |     239109      21.92      21.92      92.27</w:t>
+      </w:r>
+    </w:p>
+    <w:p>
+      <w:pPr>
+        <w:spacing w:after="0"/>
+        <w:rPr>
+          <w:rFonts w:ascii="Courier New" w:hAnsi="Courier New" w:cs="Courier New"/>
+          <w:sz w:val="18"/>
+          <w:szCs w:val="18"/>
+        </w:rPr>
+      </w:pPr>
+      <w:r>
+        <w:rPr>
+          <w:rFonts w:ascii="Courier New" w:hAnsi="Courier New" w:cs="Courier New"/>
+          <w:sz w:val="18"/>
+          <w:szCs w:val="18"/>
+        </w:rPr>
+        <w:t xml:space="preserve">        6  Cem PS_Mob Mod    |      11545       1.06       1.06      93.33</w:t>
+      </w:r>
+    </w:p>
+    <w:p>
+      <w:pPr>
+        <w:spacing w:after="0"/>
+        <w:rPr>
+          <w:rFonts w:ascii="Courier New" w:hAnsi="Courier New" w:cs="Courier New"/>
+          <w:sz w:val="18"/>
+          <w:szCs w:val="18"/>
+        </w:rPr>
+      </w:pPr>
+      <w:r>
+        <w:rPr>
+          <w:rFonts w:ascii="Courier New" w:hAnsi="Courier New" w:cs="Courier New"/>
+          <w:sz w:val="18"/>
+          <w:szCs w:val="18"/>
+        </w:rPr>
+        <w:t xml:space="preserve">        8  Cem Con_Con Mod   |       8610       0.79       0.79      94.12</w:t>
       </w:r>
     </w:p>
     <w:p>
@@ -980,61 +702,25 @@
           <w:sz w:val="18"/>
           <w:szCs w:val="18"/>
         </w:rPr>
-        <w:t xml:space="preserve">        25 </w:t>
-      </w:r>
-      <w:proofErr w:type="gramStart"/>
-      <w:r>
-        <w:rPr>
-          <w:rFonts w:ascii="Courier New" w:hAnsi="Courier New" w:cs="Courier New"/>
-          <w:sz w:val="18"/>
-          <w:szCs w:val="18"/>
-        </w:rPr>
-        <w:t>OX</w:t>
-      </w:r>
-      <w:proofErr w:type="gramEnd"/>
-      <w:r>
-        <w:rPr>
-          <w:rFonts w:ascii="Courier New" w:hAnsi="Courier New" w:cs="Courier New"/>
-          <w:sz w:val="18"/>
-          <w:szCs w:val="18"/>
-        </w:rPr>
-        <w:t xml:space="preserve"> Cem CR_Fix Mod |       7597       0.70       0.70      99.36</w:t>
-      </w:r>
-    </w:p>
-    <w:p>
-      <w:pPr>
-        <w:spacing w:after="0"/>
-        <w:rPr>
-          <w:rFonts w:ascii="Courier New" w:hAnsi="Courier New" w:cs="Courier New"/>
-          <w:sz w:val="18"/>
-          <w:szCs w:val="18"/>
-        </w:rPr>
-      </w:pPr>
-      <w:r>
-        <w:rPr>
-          <w:rFonts w:ascii="Courier New" w:hAnsi="Courier New" w:cs="Courier New"/>
-          <w:sz w:val="18"/>
-          <w:szCs w:val="18"/>
-        </w:rPr>
-        <w:t xml:space="preserve">        26 </w:t>
-      </w:r>
-      <w:proofErr w:type="gramStart"/>
-      <w:r>
-        <w:rPr>
-          <w:rFonts w:ascii="Courier New" w:hAnsi="Courier New" w:cs="Courier New"/>
-          <w:sz w:val="18"/>
-          <w:szCs w:val="18"/>
-        </w:rPr>
-        <w:t>OX</w:t>
-      </w:r>
-      <w:proofErr w:type="gramEnd"/>
-      <w:r>
-        <w:rPr>
-          <w:rFonts w:ascii="Courier New" w:hAnsi="Courier New" w:cs="Courier New"/>
-          <w:sz w:val="18"/>
-          <w:szCs w:val="18"/>
-        </w:rPr>
-        <w:t xml:space="preserve"> Cem PS_Fix Mod |       6952       0.64       0.64     100.00</w:t>
+        <w:t xml:space="preserve">        25 OX Cem CR_Fix Mod |       7597       0.70       0.70      99.36</w:t>
+      </w:r>
+    </w:p>
+    <w:p>
+      <w:pPr>
+        <w:spacing w:after="0"/>
+        <w:rPr>
+          <w:rFonts w:ascii="Courier New" w:hAnsi="Courier New" w:cs="Courier New"/>
+          <w:sz w:val="18"/>
+          <w:szCs w:val="18"/>
+        </w:rPr>
+      </w:pPr>
+      <w:r>
+        <w:rPr>
+          <w:rFonts w:ascii="Courier New" w:hAnsi="Courier New" w:cs="Courier New"/>
+          <w:sz w:val="18"/>
+          <w:szCs w:val="18"/>
+        </w:rPr>
+        <w:t xml:space="preserve">        26 OX Cem PS_Fix Mod |       6952       0.64       0.64     100.00</w:t>
       </w:r>
     </w:p>
     <w:p>
@@ -1096,15 +782,7 @@
         <w:t xml:space="preserve">” is in log_2_1.txt. </w:t>
       </w:r>
       <w:r>
-        <w:t xml:space="preserve">The log files describe splines with various degrees of </w:t>
-      </w:r>
-      <w:proofErr w:type="gramStart"/>
-      <w:r>
-        <w:t>freedom</w:t>
-      </w:r>
-      <w:proofErr w:type="gramEnd"/>
-      <w:r>
-        <w:t xml:space="preserve"> but we are choosing the first model, which has 3 degrees of freedom (df=3). </w:t>
+        <w:t xml:space="preserve">The log files describe splines with various degrees of freedom but we are choosing the first model, which has 3 degrees of freedom (df=3). </w:t>
       </w:r>
       <w:r>
         <w:t>Search for the table that looks like</w:t>
@@ -1117,15 +795,7 @@
     </w:p>
     <w:p>
       <w:r>
-        <w:t xml:space="preserve">             |      Coef.   Std. Err.      z    P&gt;|z|  </w:t>
-      </w:r>
-      <w:proofErr w:type="gramStart"/>
-      <w:r>
-        <w:t xml:space="preserve">   [</w:t>
-      </w:r>
-      <w:proofErr w:type="gramEnd"/>
-      <w:r>
-        <w:t>95% Conf. Interval]</w:t>
+        <w:t xml:space="preserve">             |      Coef.   Std. Err.      z    P&gt;|z|     [95% Conf. Interval]</w:t>
       </w:r>
     </w:p>
     <w:p>
@@ -1146,15 +816,7 @@
     <w:p>
       <w:r>
         <w:lastRenderedPageBreak/>
-        <w:t xml:space="preserve">       _rcs2 </w:t>
-      </w:r>
-      <w:proofErr w:type="gramStart"/>
-      <w:r>
-        <w:t>|  -</w:t>
-      </w:r>
-      <w:proofErr w:type="gramEnd"/>
-      <w:r>
-        <w:t>.1136004   .1244917    -0.91   0.361    -.3575997    .1303988</w:t>
+        <w:t xml:space="preserve">       _rcs2 |  -.1136004   .1244917    -0.91   0.361    -.3575997    .1303988</w:t>
       </w:r>
     </w:p>
     <w:p>
@@ -1169,15 +831,7 @@
         </w:pBdr>
       </w:pPr>
       <w:r>
-        <w:t xml:space="preserve">       _cons </w:t>
-      </w:r>
-      <w:proofErr w:type="gramStart"/>
-      <w:r>
-        <w:t>|  -</w:t>
-      </w:r>
-      <w:proofErr w:type="gramEnd"/>
-      <w:r>
-        <w:t>6.790221   1.104258    -6.15   0.000    -8.954527   -4.625915</w:t>
+        <w:t xml:space="preserve">       _cons |  -6.790221   1.104258    -6.15   0.000    -8.954527   -4.625915</w:t>
       </w:r>
     </w:p>
     <w:p>
@@ -1185,15 +839,7 @@
         <w:t xml:space="preserve">Then copy the _cons value into the cell </w:t>
       </w:r>
       <w:r>
-        <w:t>for “cons” (</w:t>
-      </w:r>
-      <w:proofErr w:type="gramStart"/>
-      <w:r>
-        <w:t>e.g.</w:t>
-      </w:r>
-      <w:proofErr w:type="gramEnd"/>
-      <w:r>
-        <w:t xml:space="preserve"> cell B2 for “</w:t>
+        <w:t>for “cons” (e.g. cell B2 for “</w:t>
       </w:r>
       <w:r>
         <w:t>Cem CR_Fix Mono</w:t>
@@ -1206,6 +852,9 @@
       </w:r>
       <w:r>
         <w:t>”) and so on.</w:t>
+      </w:r>
+      <w:r>
+        <w:t xml:space="preserve"> Be careful as the first column in Excel is the last row in the log txt file.</w:t>
       </w:r>
     </w:p>
     <w:p/>
@@ -1226,15 +875,7 @@
     </w:p>
     <w:p>
       <w:r>
-        <w:t xml:space="preserve">The log times for the boundary and internal knots are just below the AIC value for the spline model in the log file. For </w:t>
-      </w:r>
-      <w:proofErr w:type="gramStart"/>
-      <w:r>
-        <w:t>example</w:t>
-      </w:r>
-      <w:proofErr w:type="gramEnd"/>
-      <w:r>
-        <w:t xml:space="preserve"> log_2_1 corresponding to “</w:t>
+        <w:t>The log times for the boundary and internal knots are just below the AIC value for the spline model in the log file. For example log_2_1 corresponding to “</w:t>
       </w:r>
       <w:r>
         <w:t>Cem CR_Fix Mono</w:t>
@@ -1259,15 +900,7 @@
         <w:t>ln_bhknots_first_revision</w:t>
       </w:r>
       <w:r>
-        <w:t xml:space="preserve"> tab. Note that copy-and-paste (on Windows) will put the four knot points into a single </w:t>
-      </w:r>
-      <w:proofErr w:type="gramStart"/>
-      <w:r>
-        <w:t>cell</w:t>
-      </w:r>
-      <w:proofErr w:type="gramEnd"/>
-      <w:r>
-        <w:t xml:space="preserve"> but each element needs to be in a different cell (i.e. one column for each timepoint).</w:t>
+        <w:t xml:space="preserve"> tab. Note that copy-and-paste (on Windows) will put the four knot points into a single cell but each element needs to be in a different cell (i.e. one column for each timepoint).</w:t>
       </w:r>
     </w:p>
     <w:p/>
@@ -1291,26 +924,10 @@
         <w:t>The covariance for each implant is under the line “</w:t>
       </w:r>
       <w:r>
-        <w:t>symmetric e(V</w:t>
-      </w:r>
-      <w:proofErr w:type="gramStart"/>
-      <w:r>
-        <w:t>)[</w:t>
-      </w:r>
-      <w:proofErr w:type="gramEnd"/>
-      <w:r>
-        <w:t>7,7]</w:t>
-      </w:r>
-      <w:r>
-        <w:t xml:space="preserve">”. For </w:t>
-      </w:r>
-      <w:proofErr w:type="gramStart"/>
-      <w:r>
-        <w:t>example</w:t>
-      </w:r>
-      <w:proofErr w:type="gramEnd"/>
-      <w:r>
-        <w:t xml:space="preserve"> log_2_1 corresponding to “</w:t>
+        <w:t>symmetric e(V)[7,7]</w:t>
+      </w:r>
+      <w:r>
+        <w:t>”. For example log_2_1 corresponding to “</w:t>
       </w:r>
       <w:r>
         <w:t>Cem CR_Fix Mono</w:t>
@@ -1331,98 +948,43 @@
     </w:p>
     <w:p>
       <w:r>
-        <w:t xml:space="preserve">   </w:t>
-      </w:r>
-      <w:proofErr w:type="gramStart"/>
-      <w:r>
-        <w:t>xb:_</w:t>
-      </w:r>
-      <w:proofErr w:type="gramEnd"/>
-      <w:r>
-        <w:t>rcs1   .05736513</w:t>
-      </w:r>
-    </w:p>
-    <w:p>
-      <w:r>
-        <w:t xml:space="preserve">   </w:t>
-      </w:r>
-      <w:proofErr w:type="gramStart"/>
-      <w:r>
-        <w:t>xb:_</w:t>
-      </w:r>
-      <w:proofErr w:type="gramEnd"/>
-      <w:r>
-        <w:t>rcs2   .00598902   .01549818</w:t>
-      </w:r>
-    </w:p>
-    <w:p>
-      <w:r>
-        <w:t xml:space="preserve">   </w:t>
-      </w:r>
-      <w:proofErr w:type="gramStart"/>
-      <w:r>
-        <w:t>xb:_</w:t>
-      </w:r>
-      <w:proofErr w:type="gramEnd"/>
-      <w:r>
-        <w:t>rcs3  -.00937478  -.03379271   .07409739</w:t>
-      </w:r>
-    </w:p>
-    <w:p>
-      <w:r>
-        <w:t xml:space="preserve">   </w:t>
-      </w:r>
-      <w:proofErr w:type="gramStart"/>
-      <w:r>
-        <w:t>xb:_</w:t>
-      </w:r>
-      <w:proofErr w:type="gramEnd"/>
-      <w:r>
-        <w:t>cons   .12364249    .0994793  -.20307087   1.2193856</w:t>
-      </w:r>
-    </w:p>
-    <w:p>
-      <w:proofErr w:type="gramStart"/>
-      <w:r>
-        <w:t>dxb:_</w:t>
-      </w:r>
-      <w:proofErr w:type="gramEnd"/>
-      <w:r>
-        <w:t>d_rcs1   .05736513   .00598902  -.00937478   .12364249   .05736513</w:t>
-      </w:r>
-    </w:p>
-    <w:p>
-      <w:proofErr w:type="gramStart"/>
-      <w:r>
-        <w:t>dxb:_</w:t>
-      </w:r>
-      <w:proofErr w:type="gramEnd"/>
-      <w:r>
-        <w:t>d_rcs2   .00598902   .01549818  -.03379271    .0994793   .00598902   .01549818</w:t>
-      </w:r>
-    </w:p>
-    <w:p>
-      <w:proofErr w:type="gramStart"/>
-      <w:r>
-        <w:t>dxb:_</w:t>
-      </w:r>
-      <w:proofErr w:type="gramEnd"/>
-      <w:r>
-        <w:t>d_rcs3  -.00937478  -.03379271   .07409739  -.20307087  -.00937478  -.03379271   .07409739</w:t>
+        <w:t xml:space="preserve">   xb:_rcs1   .05736513</w:t>
+      </w:r>
+    </w:p>
+    <w:p>
+      <w:r>
+        <w:t xml:space="preserve">   xb:_rcs2   .00598902   .01549818</w:t>
+      </w:r>
+    </w:p>
+    <w:p>
+      <w:r>
+        <w:t xml:space="preserve">   xb:_rcs3  -.00937478  -.03379271   .07409739</w:t>
+      </w:r>
+    </w:p>
+    <w:p>
+      <w:r>
+        <w:t xml:space="preserve">   xb:_cons   .12364249    .0994793  -.20307087   1.2193856</w:t>
+      </w:r>
+    </w:p>
+    <w:p>
+      <w:r>
+        <w:t>dxb:_d_rcs1   .05736513   .00598902  -.00937478   .12364249   .05736513</w:t>
+      </w:r>
+    </w:p>
+    <w:p>
+      <w:r>
+        <w:t>dxb:_d_rcs2   .00598902   .01549818  -.03379271    .0994793   .00598902   .01549818</w:t>
+      </w:r>
+    </w:p>
+    <w:p>
+      <w:r>
+        <w:t>dxb:_d_rcs3  -.00937478  -.03379271   .07409739  -.20307087  -.00937478  -.03379271   .07409739</w:t>
       </w:r>
     </w:p>
     <w:p/>
     <w:p>
       <w:r>
-        <w:t>This needs to be inserted as a matrix into the appropriate Excel tab for covariance matrices (</w:t>
-      </w:r>
-      <w:proofErr w:type="gramStart"/>
-      <w:r>
-        <w:t>e.g.</w:t>
-      </w:r>
-      <w:proofErr w:type="gramEnd"/>
-      <w:r>
-        <w:t xml:space="preserve"> tab “</w:t>
+        <w:t>This needs to be inserted as a matrix into the appropriate Excel tab for covariance matrices (e.g. tab “</w:t>
       </w:r>
       <w:r>
         <w:t>Cem CR_Fix Mono_cov</w:t>
@@ -1449,24 +1011,22 @@
         <w:t>saved it</w:t>
       </w:r>
       <w:r>
-        <w:t xml:space="preserve"> </w:t>
-      </w:r>
-      <w:r>
-        <w:t>(</w:t>
-      </w:r>
-      <w:proofErr w:type="gramStart"/>
-      <w:r>
-        <w:t>e.g.</w:t>
-      </w:r>
-      <w:proofErr w:type="gramEnd"/>
-      <w:r>
-        <w:t xml:space="preserve"> I named it cov_temp.txt)</w:t>
+        <w:t xml:space="preserve"> (e.g. I named it cov_temp.txt)</w:t>
       </w:r>
       <w:r>
         <w:t xml:space="preserve">, and then opened it with Excel </w:t>
       </w:r>
       <w:r>
         <w:t xml:space="preserve">selecting “Fixed width”. This puts each column of text into a separate Excel column. </w:t>
+      </w:r>
+      <w:r>
+        <w:t>When copying from the log file, be sure to include all columns as the final column (</w:t>
+      </w:r>
+      <w:r>
+        <w:t>_d_rcs3</w:t>
+      </w:r>
+      <w:r>
+        <w:t xml:space="preserve">) often gets put on the next line in the txt file. </w:t>
       </w:r>
     </w:p>
     <w:p/>

</xml_diff>